<commit_message>
dossier + modify reponses
</commit_message>
<xml_diff>
--- a/Annexe/Dossier/Dossier projet.docx
+++ b/Annexe/Dossier/Dossier projet.docx
@@ -139,7 +139,7 @@
               <w:noProof/>
             </w:rPr>
             <w:drawing>
-              <wp:anchor distT="0" distB="0" distL="114300" distR="114300" simplePos="0" relativeHeight="251659264" behindDoc="0" locked="0" layoutInCell="1" allowOverlap="1" wp14:anchorId="2410C9C1" wp14:editId="745889D5">
+              <wp:anchor distT="0" distB="0" distL="114300" distR="114300" simplePos="0" relativeHeight="251659264" behindDoc="0" locked="0" layoutInCell="1" allowOverlap="1" wp14:anchorId="799171F7" wp14:editId="745889D5">
                 <wp:simplePos x="0" y="0"/>
                 <wp:positionH relativeFrom="margin">
                   <wp:posOffset>82550</wp:posOffset>
@@ -232,7 +232,7 @@
             <mc:AlternateContent>
               <mc:Choice Requires="wps">
                 <w:drawing>
-                  <wp:anchor distT="0" distB="0" distL="114300" distR="114300" simplePos="0" relativeHeight="251660288" behindDoc="0" locked="0" layoutInCell="1" allowOverlap="1" wp14:anchorId="3318C02A">
+                  <wp:anchor distT="0" distB="0" distL="114300" distR="114300" simplePos="0" relativeHeight="251660288" behindDoc="0" locked="0" layoutInCell="1" allowOverlap="1" wp14:anchorId="5BCE0BB0">
                     <wp:simplePos x="0" y="0"/>
                     <wp:positionH relativeFrom="page">
                       <wp:posOffset>682580</wp:posOffset>
@@ -3856,7 +3856,7 @@
           <w:noProof/>
         </w:rPr>
         <w:drawing>
-          <wp:inline distT="0" distB="0" distL="0" distR="0" wp14:anchorId="5790D6EF" wp14:editId="794B3A81">
+          <wp:inline distT="0" distB="0" distL="0" distR="0" wp14:anchorId="0AA33BA1" wp14:editId="794B3A81">
             <wp:extent cx="3829584" cy="3515216"/>
             <wp:effectExtent l="0" t="0" r="0" b="9525"/>
             <wp:docPr id="2039126477" name="Image 1"/>
@@ -3947,7 +3947,7 @@
           <w:noProof/>
         </w:rPr>
         <w:drawing>
-          <wp:inline distT="0" distB="0" distL="0" distR="0" wp14:anchorId="6A927A32" wp14:editId="4E1898D6">
+          <wp:inline distT="0" distB="0" distL="0" distR="0" wp14:anchorId="3333370D" wp14:editId="4E1898D6">
             <wp:extent cx="5747385" cy="760095"/>
             <wp:effectExtent l="0" t="0" r="5715" b="1905"/>
             <wp:docPr id="156071707" name="Image 1"/>
@@ -4028,7 +4028,7 @@
           <w:noProof/>
         </w:rPr>
         <w:drawing>
-          <wp:inline distT="0" distB="0" distL="0" distR="0" wp14:anchorId="1066B52C" wp14:editId="564E7613">
+          <wp:inline distT="0" distB="0" distL="0" distR="0" wp14:anchorId="4ED3C3F7" wp14:editId="564E7613">
             <wp:extent cx="5747385" cy="943610"/>
             <wp:effectExtent l="0" t="0" r="5715" b="8890"/>
             <wp:docPr id="1783069391" name="Image 1"/>
@@ -4121,7 +4121,7 @@
         </w:rPr>
         <w:lastRenderedPageBreak/>
         <w:drawing>
-          <wp:inline distT="0" distB="0" distL="0" distR="0" wp14:anchorId="4F4106C4" wp14:editId="20B4717C">
+          <wp:inline distT="0" distB="0" distL="0" distR="0" wp14:anchorId="2D11B732" wp14:editId="20B4717C">
             <wp:extent cx="3203740" cy="2543175"/>
             <wp:effectExtent l="0" t="0" r="0" b="0"/>
             <wp:docPr id="847980798" name="Image 1"/>
@@ -4192,7 +4192,7 @@
           <w:noProof/>
         </w:rPr>
         <w:drawing>
-          <wp:inline distT="0" distB="0" distL="0" distR="0" wp14:anchorId="0CAD665F" wp14:editId="22730514">
+          <wp:inline distT="0" distB="0" distL="0" distR="0" wp14:anchorId="1BADB230" wp14:editId="22730514">
             <wp:extent cx="4184230" cy="5600700"/>
             <wp:effectExtent l="0" t="0" r="6985" b="0"/>
             <wp:docPr id="1677371945" name="Image 1"/>
@@ -4270,7 +4270,7 @@
           <w:noProof/>
         </w:rPr>
         <w:drawing>
-          <wp:inline distT="0" distB="0" distL="0" distR="0" wp14:anchorId="733D03D4" wp14:editId="4191A301">
+          <wp:inline distT="0" distB="0" distL="0" distR="0" wp14:anchorId="719997AD" wp14:editId="4191A301">
             <wp:extent cx="5715798" cy="3372321"/>
             <wp:effectExtent l="0" t="0" r="0" b="0"/>
             <wp:docPr id="275455815" name="Image 1"/>
@@ -4374,7 +4374,7 @@
         </w:rPr>
         <w:lastRenderedPageBreak/>
         <w:drawing>
-          <wp:inline distT="0" distB="0" distL="0" distR="0" wp14:anchorId="06C8DA80" wp14:editId="16750BF7">
+          <wp:inline distT="0" distB="0" distL="0" distR="0" wp14:anchorId="2C5CC98D" wp14:editId="16750BF7">
             <wp:extent cx="4429743" cy="2162477"/>
             <wp:effectExtent l="0" t="0" r="0" b="9525"/>
             <wp:docPr id="1550837846" name="Image 1"/>
@@ -4452,7 +4452,7 @@
           <w:noProof/>
         </w:rPr>
         <w:drawing>
-          <wp:inline distT="0" distB="0" distL="0" distR="0" wp14:anchorId="627304FD" wp14:editId="25FD4AD0">
+          <wp:inline distT="0" distB="0" distL="0" distR="0" wp14:anchorId="7EACE9E1" wp14:editId="25FD4AD0">
             <wp:extent cx="2143424" cy="1695687"/>
             <wp:effectExtent l="0" t="0" r="0" b="0"/>
             <wp:docPr id="1347973192" name="Image 1"/>
@@ -4544,7 +4544,7 @@
           <w:noProof/>
         </w:rPr>
         <w:drawing>
-          <wp:inline distT="0" distB="0" distL="0" distR="0" wp14:anchorId="7193495B" wp14:editId="349A21C2">
+          <wp:inline distT="0" distB="0" distL="0" distR="0" wp14:anchorId="4A955DC4" wp14:editId="349A21C2">
             <wp:extent cx="4715533" cy="1019317"/>
             <wp:effectExtent l="0" t="0" r="8890" b="9525"/>
             <wp:docPr id="28746197" name="Image 1"/>
@@ -4669,7 +4669,7 @@
           <w:noProof/>
         </w:rPr>
         <w:drawing>
-          <wp:inline distT="0" distB="0" distL="0" distR="0" wp14:anchorId="3A721408" wp14:editId="513B74A8">
+          <wp:inline distT="0" distB="0" distL="0" distR="0" wp14:anchorId="5F3AF9F3" wp14:editId="513B74A8">
             <wp:extent cx="5744377" cy="3667637"/>
             <wp:effectExtent l="0" t="0" r="8890" b="9525"/>
             <wp:docPr id="782326301" name="Image 1"/>
@@ -4996,7 +4996,7 @@
           <w:noProof/>
         </w:rPr>
         <w:drawing>
-          <wp:inline distT="0" distB="0" distL="0" distR="0" wp14:anchorId="45774701" wp14:editId="6333EBA3">
+          <wp:inline distT="0" distB="0" distL="0" distR="0" wp14:anchorId="7493BFA2" wp14:editId="6333EBA3">
             <wp:extent cx="4114800" cy="2485312"/>
             <wp:effectExtent l="0" t="0" r="0" b="0"/>
             <wp:docPr id="1" name="Image 1"/>
@@ -5088,7 +5088,7 @@
           <w:noProof/>
         </w:rPr>
         <w:drawing>
-          <wp:inline distT="0" distB="0" distL="0" distR="0" wp14:anchorId="0BEBD1E0" wp14:editId="049EDB4D">
+          <wp:inline distT="0" distB="0" distL="0" distR="0" wp14:anchorId="632B9A51" wp14:editId="049EDB4D">
             <wp:extent cx="4105848" cy="657317"/>
             <wp:effectExtent l="0" t="0" r="0" b="9525"/>
             <wp:docPr id="3" name="Image 3"/>
@@ -5274,7 +5274,7 @@
         </w:rPr>
         <w:lastRenderedPageBreak/>
         <w:drawing>
-          <wp:inline distT="0" distB="0" distL="0" distR="0" wp14:anchorId="70DF300D" wp14:editId="333E7BE4">
+          <wp:inline distT="0" distB="0" distL="0" distR="0" wp14:anchorId="1ACC07FE" wp14:editId="333E7BE4">
             <wp:extent cx="5747385" cy="3322955"/>
             <wp:effectExtent l="0" t="0" r="5715" b="0"/>
             <wp:docPr id="4" name="Image 4"/>
@@ -5359,7 +5359,7 @@
           <w:noProof/>
         </w:rPr>
         <w:drawing>
-          <wp:inline distT="0" distB="0" distL="0" distR="0" wp14:anchorId="3D434CF9" wp14:editId="0FFA5E91">
+          <wp:inline distT="0" distB="0" distL="0" distR="0" wp14:anchorId="205B6AB3" wp14:editId="0FFA5E91">
             <wp:extent cx="5747385" cy="2991485"/>
             <wp:effectExtent l="0" t="0" r="5715" b="0"/>
             <wp:docPr id="5" name="Image 5"/>
@@ -5438,7 +5438,7 @@
           <w:noProof/>
         </w:rPr>
         <w:drawing>
-          <wp:inline distT="0" distB="0" distL="0" distR="0" wp14:anchorId="59ECB5D0" wp14:editId="458737EF">
+          <wp:inline distT="0" distB="0" distL="0" distR="0" wp14:anchorId="6E191D2E" wp14:editId="458737EF">
             <wp:extent cx="5747385" cy="669925"/>
             <wp:effectExtent l="0" t="0" r="5715" b="0"/>
             <wp:docPr id="6" name="Image 6"/>
@@ -5596,7 +5596,7 @@
         </w:rPr>
         <w:lastRenderedPageBreak/>
         <w:drawing>
-          <wp:inline distT="0" distB="0" distL="0" distR="0" wp14:anchorId="6907BFBB" wp14:editId="7B6C6AFA">
+          <wp:inline distT="0" distB="0" distL="0" distR="0" wp14:anchorId="54816AD7" wp14:editId="7B6C6AFA">
             <wp:extent cx="5747385" cy="3404235"/>
             <wp:effectExtent l="0" t="0" r="5715" b="5715"/>
             <wp:docPr id="7" name="Image 7"/>
@@ -5679,7 +5679,7 @@
           <w:noProof/>
         </w:rPr>
         <w:drawing>
-          <wp:inline distT="0" distB="0" distL="0" distR="0" wp14:anchorId="69535A99" wp14:editId="20B4B32D">
+          <wp:inline distT="0" distB="0" distL="0" distR="0" wp14:anchorId="03ECA123" wp14:editId="20B4B32D">
             <wp:extent cx="5747385" cy="1322705"/>
             <wp:effectExtent l="0" t="0" r="5715" b="0"/>
             <wp:docPr id="8" name="Image 8"/>
@@ -5762,7 +5762,7 @@
         </w:rPr>
         <w:lastRenderedPageBreak/>
         <w:drawing>
-          <wp:inline distT="0" distB="0" distL="0" distR="0" wp14:anchorId="3DC78E7A" wp14:editId="27AB6390">
+          <wp:inline distT="0" distB="0" distL="0" distR="0" wp14:anchorId="27EE65D4" wp14:editId="27AB6390">
             <wp:extent cx="5747385" cy="3526790"/>
             <wp:effectExtent l="0" t="0" r="5715" b="0"/>
             <wp:docPr id="9" name="Image 9"/>
@@ -6582,7 +6582,7 @@
         </w:rPr>
         <w:lastRenderedPageBreak/>
         <w:drawing>
-          <wp:inline distT="0" distB="0" distL="0" distR="0" wp14:anchorId="2BB1B191" wp14:editId="0BF814DA">
+          <wp:inline distT="0" distB="0" distL="0" distR="0" wp14:anchorId="7FC52CA3" wp14:editId="0BF814DA">
             <wp:extent cx="3136392" cy="3034053"/>
             <wp:effectExtent l="0" t="0" r="6985" b="0"/>
             <wp:docPr id="13" name="Image 13"/>
@@ -6669,7 +6669,7 @@
         </w:rPr>
         <w:lastRenderedPageBreak/>
         <w:drawing>
-          <wp:inline distT="0" distB="0" distL="0" distR="0" wp14:anchorId="5AF5D9F2" wp14:editId="06F6EAAC">
+          <wp:inline distT="0" distB="0" distL="0" distR="0" wp14:anchorId="4A4E5303" wp14:editId="06F6EAAC">
             <wp:extent cx="3715647" cy="3904488"/>
             <wp:effectExtent l="0" t="0" r="0" b="1270"/>
             <wp:docPr id="14" name="Image 14"/>
@@ -6755,7 +6755,7 @@
           <w:noProof/>
         </w:rPr>
         <w:drawing>
-          <wp:inline distT="0" distB="0" distL="0" distR="0" wp14:anchorId="24B703B0" wp14:editId="234D0490">
+          <wp:inline distT="0" distB="0" distL="0" distR="0" wp14:anchorId="39D38636" wp14:editId="234D0490">
             <wp:extent cx="4398264" cy="2277612"/>
             <wp:effectExtent l="0" t="0" r="2540" b="8890"/>
             <wp:docPr id="15" name="Image 15"/>
@@ -6870,7 +6870,7 @@
           <w:noProof/>
         </w:rPr>
         <w:drawing>
-          <wp:inline distT="0" distB="0" distL="0" distR="0" wp14:anchorId="1C154A8F" wp14:editId="2BC5590E">
+          <wp:inline distT="0" distB="0" distL="0" distR="0" wp14:anchorId="02D0A395" wp14:editId="2BC5590E">
             <wp:extent cx="4073028" cy="3776472"/>
             <wp:effectExtent l="0" t="0" r="3810" b="0"/>
             <wp:docPr id="16" name="Image 16"/>
@@ -6984,7 +6984,7 @@
         </w:rPr>
         <w:lastRenderedPageBreak/>
         <w:drawing>
-          <wp:inline distT="0" distB="0" distL="0" distR="0" wp14:anchorId="77DA1EB2" wp14:editId="378CF4F7">
+          <wp:inline distT="0" distB="0" distL="0" distR="0" wp14:anchorId="19203611" wp14:editId="378CF4F7">
             <wp:extent cx="5747385" cy="2386330"/>
             <wp:effectExtent l="0" t="0" r="5715" b="0"/>
             <wp:docPr id="18" name="Image 18"/>
@@ -7081,7 +7081,7 @@
         </w:rPr>
         <w:lastRenderedPageBreak/>
         <w:drawing>
-          <wp:inline distT="0" distB="0" distL="0" distR="0" wp14:anchorId="05D88F33" wp14:editId="438F46C4">
+          <wp:inline distT="0" distB="0" distL="0" distR="0" wp14:anchorId="03C6E0BB" wp14:editId="438F46C4">
             <wp:extent cx="5747385" cy="4404995"/>
             <wp:effectExtent l="0" t="0" r="5715" b="0"/>
             <wp:docPr id="19" name="Image 19"/>
@@ -7225,7 +7225,7 @@
           <w:noProof/>
         </w:rPr>
         <w:drawing>
-          <wp:inline distT="0" distB="0" distL="0" distR="0" wp14:anchorId="5FFA46CE" wp14:editId="142EEA56">
+          <wp:inline distT="0" distB="0" distL="0" distR="0" wp14:anchorId="7FA81309" wp14:editId="142EEA56">
             <wp:extent cx="4404370" cy="3236976"/>
             <wp:effectExtent l="0" t="0" r="0" b="1905"/>
             <wp:docPr id="20" name="Image 20"/>
@@ -7360,7 +7360,7 @@
           <w:noProof/>
         </w:rPr>
         <w:drawing>
-          <wp:inline distT="0" distB="0" distL="0" distR="0" wp14:anchorId="1F7B3E48" wp14:editId="21A432FE">
+          <wp:inline distT="0" distB="0" distL="0" distR="0" wp14:anchorId="6DEF4DCE" wp14:editId="21A432FE">
             <wp:extent cx="5747385" cy="949960"/>
             <wp:effectExtent l="0" t="0" r="5715" b="2540"/>
             <wp:docPr id="21" name="Image 21"/>
@@ -7464,7 +7464,7 @@
           <w:noProof/>
         </w:rPr>
         <w:drawing>
-          <wp:inline distT="0" distB="0" distL="0" distR="0" wp14:anchorId="561103C8" wp14:editId="32C6377F">
+          <wp:inline distT="0" distB="0" distL="0" distR="0" wp14:anchorId="1088DCB0" wp14:editId="32C6377F">
             <wp:extent cx="5747385" cy="712470"/>
             <wp:effectExtent l="0" t="0" r="5715" b="0"/>
             <wp:docPr id="23" name="Image 23"/>
@@ -7592,7 +7592,7 @@
           <w:noProof/>
         </w:rPr>
         <w:drawing>
-          <wp:inline distT="0" distB="0" distL="0" distR="0" wp14:anchorId="65CAEF43" wp14:editId="41FF50B1">
+          <wp:inline distT="0" distB="0" distL="0" distR="0" wp14:anchorId="6D87015C" wp14:editId="41FF50B1">
             <wp:extent cx="5747385" cy="1995170"/>
             <wp:effectExtent l="0" t="0" r="5715" b="5080"/>
             <wp:docPr id="25" name="Image 25"/>
@@ -7729,7 +7729,7 @@
           <w:noProof/>
         </w:rPr>
         <w:drawing>
-          <wp:inline distT="0" distB="0" distL="0" distR="0" wp14:anchorId="3549D4DA" wp14:editId="56960249">
+          <wp:inline distT="0" distB="0" distL="0" distR="0" wp14:anchorId="6F4C13D1" wp14:editId="56960249">
             <wp:extent cx="5747385" cy="5030470"/>
             <wp:effectExtent l="0" t="0" r="5715" b="0"/>
             <wp:docPr id="34" name="Image 34"/>
@@ -7808,7 +7808,7 @@
           <w:noProof/>
         </w:rPr>
         <w:drawing>
-          <wp:inline distT="0" distB="0" distL="0" distR="0" wp14:anchorId="6C777E2B" wp14:editId="6FBD8153">
+          <wp:inline distT="0" distB="0" distL="0" distR="0" wp14:anchorId="54A11A42" wp14:editId="6FBD8153">
             <wp:extent cx="5747385" cy="5356225"/>
             <wp:effectExtent l="0" t="0" r="5715" b="0"/>
             <wp:docPr id="36" name="Image 36"/>
@@ -8015,7 +8015,7 @@
         </w:rPr>
         <w:lastRenderedPageBreak/>
         <w:drawing>
-          <wp:inline distT="0" distB="0" distL="0" distR="0" wp14:anchorId="3F3022B2" wp14:editId="398A57E8">
+          <wp:inline distT="0" distB="0" distL="0" distR="0" wp14:anchorId="43792E04" wp14:editId="398A57E8">
             <wp:extent cx="5747385" cy="1591310"/>
             <wp:effectExtent l="0" t="0" r="5715" b="8890"/>
             <wp:docPr id="27" name="Image 27"/>
@@ -8102,7 +8102,7 @@
           <w:noProof/>
         </w:rPr>
         <w:drawing>
-          <wp:inline distT="0" distB="0" distL="0" distR="0" wp14:anchorId="34AFCFDF" wp14:editId="4BA164F7">
+          <wp:inline distT="0" distB="0" distL="0" distR="0" wp14:anchorId="1AE739B4" wp14:editId="4BA164F7">
             <wp:extent cx="2313432" cy="1448599"/>
             <wp:effectExtent l="0" t="0" r="0" b="0"/>
             <wp:docPr id="29" name="Image 29"/>
@@ -8148,7 +8148,7 @@
           <w:noProof/>
         </w:rPr>
         <w:drawing>
-          <wp:inline distT="0" distB="0" distL="0" distR="0" wp14:anchorId="57C6633F" wp14:editId="083D753A">
+          <wp:inline distT="0" distB="0" distL="0" distR="0" wp14:anchorId="339D7799" wp14:editId="083D753A">
             <wp:extent cx="2778034" cy="1281684"/>
             <wp:effectExtent l="0" t="0" r="3810" b="0"/>
             <wp:docPr id="31" name="Image 31"/>
@@ -8254,7 +8254,7 @@
           <w:noProof/>
         </w:rPr>
         <w:drawing>
-          <wp:inline distT="0" distB="0" distL="0" distR="0" wp14:anchorId="70DA3B6E" wp14:editId="27F6CD12">
+          <wp:inline distT="0" distB="0" distL="0" distR="0" wp14:anchorId="3B01EDD1" wp14:editId="27F6CD12">
             <wp:extent cx="5747385" cy="706120"/>
             <wp:effectExtent l="0" t="0" r="5715" b="0"/>
             <wp:docPr id="32" name="Image 32"/>
@@ -8299,7 +8299,7 @@
           <w:noProof/>
         </w:rPr>
         <w:drawing>
-          <wp:inline distT="0" distB="0" distL="0" distR="0" wp14:anchorId="7F26D91A" wp14:editId="61D85082">
+          <wp:inline distT="0" distB="0" distL="0" distR="0" wp14:anchorId="540D3E78" wp14:editId="61D85082">
             <wp:extent cx="5449060" cy="638264"/>
             <wp:effectExtent l="0" t="0" r="0" b="9525"/>
             <wp:docPr id="33" name="Image 33"/>
@@ -8456,7 +8456,7 @@
           <w:noProof/>
         </w:rPr>
         <w:drawing>
-          <wp:inline distT="0" distB="0" distL="0" distR="0" wp14:anchorId="1063BB40" wp14:editId="66040E6C">
+          <wp:inline distT="0" distB="0" distL="0" distR="0" wp14:anchorId="1B226FBE" wp14:editId="66040E6C">
             <wp:extent cx="4937760" cy="2942689"/>
             <wp:effectExtent l="0" t="0" r="0" b="0"/>
             <wp:docPr id="37" name="Image 37"/>
@@ -8550,7 +8550,7 @@
           <w:noProof/>
         </w:rPr>
         <w:drawing>
-          <wp:inline distT="0" distB="0" distL="0" distR="0" wp14:anchorId="5D134304" wp14:editId="6CAC30B1">
+          <wp:inline distT="0" distB="0" distL="0" distR="0" wp14:anchorId="13257FF4" wp14:editId="6CAC30B1">
             <wp:extent cx="5747385" cy="2124075"/>
             <wp:effectExtent l="0" t="0" r="5715" b="9525"/>
             <wp:docPr id="38" name="Image 38"/>
@@ -8657,7 +8657,7 @@
         </w:rPr>
         <w:lastRenderedPageBreak/>
         <w:drawing>
-          <wp:inline distT="0" distB="0" distL="0" distR="0" wp14:anchorId="46FED635" wp14:editId="22B1E29F">
+          <wp:inline distT="0" distB="0" distL="0" distR="0" wp14:anchorId="20AA6266" wp14:editId="22B1E29F">
             <wp:extent cx="5248656" cy="2699424"/>
             <wp:effectExtent l="0" t="0" r="9525" b="5715"/>
             <wp:docPr id="39" name="Image 39"/>
@@ -8713,7 +8713,7 @@
           <w:noProof/>
         </w:rPr>
         <w:drawing>
-          <wp:inline distT="0" distB="0" distL="0" distR="0" wp14:anchorId="396C7C5B" wp14:editId="453D4661">
+          <wp:inline distT="0" distB="0" distL="0" distR="0" wp14:anchorId="438DA3B8" wp14:editId="453D4661">
             <wp:extent cx="4467849" cy="1800476"/>
             <wp:effectExtent l="0" t="0" r="9525" b="9525"/>
             <wp:docPr id="40" name="Image 40"/>
@@ -9008,7 +9008,7 @@
           <w:noProof/>
         </w:rPr>
         <w:drawing>
-          <wp:inline distT="0" distB="0" distL="0" distR="0" wp14:anchorId="11EB8561" wp14:editId="11C32D4F">
+          <wp:inline distT="0" distB="0" distL="0" distR="0" wp14:anchorId="2BCE9A51" wp14:editId="11C32D4F">
             <wp:extent cx="5747658" cy="3835936"/>
             <wp:effectExtent l="0" t="0" r="5715" b="0"/>
             <wp:docPr id="17" name="Image 17" descr="https://pbs.twimg.com/media/D7MAfCTW0AAFQ2n?format=jpg&amp;name=4096x4096"/>
@@ -9082,7 +9082,7 @@
           <w:noProof/>
         </w:rPr>
         <w:drawing>
-          <wp:inline distT="0" distB="0" distL="0" distR="0" wp14:anchorId="1368974F" wp14:editId="3604FA9B">
+          <wp:inline distT="0" distB="0" distL="0" distR="0" wp14:anchorId="3002F26A" wp14:editId="3604FA9B">
             <wp:extent cx="5731510" cy="2780030"/>
             <wp:effectExtent l="0" t="0" r="2540" b="1270"/>
             <wp:docPr id="273641842" name="Image 1" descr="Schema"/>
@@ -9353,7 +9353,7 @@
           <w:noProof/>
         </w:rPr>
         <w:drawing>
-          <wp:inline distT="0" distB="0" distL="0" distR="0" wp14:anchorId="2E81669A" wp14:editId="0B32F652">
+          <wp:inline distT="0" distB="0" distL="0" distR="0" wp14:anchorId="7C1A8FF1" wp14:editId="0B32F652">
             <wp:extent cx="5734050" cy="5295900"/>
             <wp:effectExtent l="0" t="0" r="0" b="0"/>
             <wp:docPr id="1049901033" name="Image 1"/>
@@ -9444,7 +9444,7 @@
           <w:noProof/>
         </w:rPr>
         <w:drawing>
-          <wp:inline distT="0" distB="0" distL="0" distR="0" wp14:anchorId="3549DE90" wp14:editId="34DD56C8">
+          <wp:inline distT="0" distB="0" distL="0" distR="0" wp14:anchorId="2210FCAD" wp14:editId="34DD56C8">
             <wp:extent cx="5747385" cy="1962150"/>
             <wp:effectExtent l="0" t="0" r="5715" b="0"/>
             <wp:docPr id="601612859" name="Image 1"/>
@@ -9492,7 +9492,7 @@
           <w:noProof/>
         </w:rPr>
         <w:drawing>
-          <wp:inline distT="0" distB="0" distL="0" distR="0" wp14:anchorId="6DEC1220" wp14:editId="5BA57E85">
+          <wp:inline distT="0" distB="0" distL="0" distR="0" wp14:anchorId="00BA3086" wp14:editId="5BA57E85">
             <wp:extent cx="5747385" cy="2367915"/>
             <wp:effectExtent l="0" t="0" r="5715" b="0"/>
             <wp:docPr id="371041992" name="Image 1"/>
@@ -9568,7 +9568,7 @@
           <w:noProof/>
         </w:rPr>
         <w:drawing>
-          <wp:inline distT="0" distB="0" distL="0" distR="0" wp14:anchorId="14805156" wp14:editId="477FE3A7">
+          <wp:inline distT="0" distB="0" distL="0" distR="0" wp14:anchorId="01E43696" wp14:editId="477FE3A7">
             <wp:extent cx="6066167" cy="3247219"/>
             <wp:effectExtent l="0" t="0" r="0" b="8890"/>
             <wp:docPr id="10" name="Image 10"/>
@@ -9626,13 +9626,14 @@
     <w:p>
       <w:pPr>
         <w:pStyle w:val="Annexe"/>
+        <w:ind w:firstLine="0"/>
       </w:pPr>
       <w:r>
         <w:rPr>
           <w:noProof/>
         </w:rPr>
         <w:drawing>
-          <wp:inline distT="0" distB="0" distL="0" distR="0" wp14:anchorId="19BCFF86" wp14:editId="37FF214C">
+          <wp:inline distT="0" distB="0" distL="0" distR="0" wp14:anchorId="2B0ECAEC" wp14:editId="37FF214C">
             <wp:extent cx="5747385" cy="4066540"/>
             <wp:effectExtent l="0" t="0" r="5715" b="0"/>
             <wp:docPr id="11" name="Image 11"/>
@@ -9691,7 +9692,7 @@
           <w:noProof/>
         </w:rPr>
         <w:drawing>
-          <wp:inline distT="0" distB="0" distL="0" distR="0" wp14:anchorId="02A382C3" wp14:editId="505BE311">
+          <wp:inline distT="0" distB="0" distL="0" distR="0" wp14:anchorId="718B8813" wp14:editId="505BE311">
             <wp:extent cx="5747385" cy="3035935"/>
             <wp:effectExtent l="0" t="0" r="5715" b="0"/>
             <wp:docPr id="22" name="Image 22"/>
@@ -9755,7 +9756,7 @@
           <w:noProof/>
         </w:rPr>
         <w:drawing>
-          <wp:inline distT="0" distB="0" distL="0" distR="0" wp14:anchorId="55DC2677" wp14:editId="3CCD1CBE">
+          <wp:inline distT="0" distB="0" distL="0" distR="0" wp14:anchorId="10F02546" wp14:editId="3CCD1CBE">
             <wp:extent cx="5747385" cy="3760470"/>
             <wp:effectExtent l="0" t="0" r="5715" b="0"/>
             <wp:docPr id="24" name="Image 24"/>
@@ -9817,7 +9818,7 @@
           <w:noProof/>
         </w:rPr>
         <w:drawing>
-          <wp:inline distT="0" distB="0" distL="0" distR="0" wp14:anchorId="79BC82D7" wp14:editId="42D00AB3">
+          <wp:inline distT="0" distB="0" distL="0" distR="0" wp14:anchorId="67D29A8F" wp14:editId="42D00AB3">
             <wp:extent cx="5747385" cy="3787775"/>
             <wp:effectExtent l="0" t="0" r="5715" b="3175"/>
             <wp:docPr id="26" name="Image 26"/>
@@ -13588,6 +13589,7 @@
           <w:color w:val="CCCCCC"/>
           <w:sz w:val="21"/>
           <w:szCs w:val="21"/>
+          <w:lang w:val="en-US"/>
         </w:rPr>
       </w:pPr>
       <w:r>
@@ -13605,37 +13607,19 @@
           <w:color w:val="569CD6"/>
           <w:sz w:val="21"/>
           <w:szCs w:val="21"/>
-        </w:rPr>
-        <w:t>POSTGRES_</w:t>
-      </w:r>
-      <w:proofErr w:type="gramStart"/>
-      <w:r>
-        <w:rPr>
-          <w:rFonts w:ascii="Consolas" w:eastAsia="Times New Roman" w:hAnsi="Consolas" w:cs="Times New Roman"/>
-          <w:color w:val="569CD6"/>
-          <w:sz w:val="21"/>
-          <w:szCs w:val="21"/>
-        </w:rPr>
-        <w:t>PASSWORD</w:t>
-      </w:r>
-      <w:r>
-        <w:rPr>
-          <w:rFonts w:ascii="Consolas" w:eastAsia="Times New Roman" w:hAnsi="Consolas" w:cs="Times New Roman"/>
-          <w:color w:val="CCCCCC"/>
-          <w:sz w:val="21"/>
-          <w:szCs w:val="21"/>
-        </w:rPr>
-        <w:t>:</w:t>
-      </w:r>
-      <w:proofErr w:type="gramEnd"/>
-      <w:r>
-        <w:rPr>
-          <w:rFonts w:ascii="Consolas" w:eastAsia="Times New Roman" w:hAnsi="Consolas" w:cs="Times New Roman"/>
-          <w:color w:val="CCCCCC"/>
-          <w:sz w:val="21"/>
-          <w:szCs w:val="21"/>
-        </w:rPr>
-        <w:t xml:space="preserve"> </w:t>
+          <w:lang w:val="en-US"/>
+        </w:rPr>
+        <w:t>POSTGRES_PASSWORD</w:t>
+      </w:r>
+      <w:r>
+        <w:rPr>
+          <w:rFonts w:ascii="Consolas" w:eastAsia="Times New Roman" w:hAnsi="Consolas" w:cs="Times New Roman"/>
+          <w:color w:val="CCCCCC"/>
+          <w:sz w:val="21"/>
+          <w:szCs w:val="21"/>
+          <w:lang w:val="en-US"/>
+        </w:rPr>
+        <w:t xml:space="preserve">: </w:t>
       </w:r>
       <w:r>
         <w:rPr>
@@ -13643,6 +13627,7 @@
           <w:color w:val="CE9178"/>
           <w:sz w:val="21"/>
           <w:szCs w:val="21"/>
+          <w:lang w:val="en-US"/>
         </w:rPr>
         <w:t>****</w:t>
       </w:r>
@@ -13658,24 +13643,26 @@
           <w:color w:val="CCCCCC"/>
           <w:sz w:val="21"/>
           <w:szCs w:val="21"/>
-        </w:rPr>
-      </w:pPr>
-      <w:r>
-        <w:rPr>
-          <w:rFonts w:ascii="Consolas" w:eastAsia="Times New Roman" w:hAnsi="Consolas" w:cs="Times New Roman"/>
-          <w:color w:val="CCCCCC"/>
-          <w:sz w:val="21"/>
-          <w:szCs w:val="21"/>
+          <w:lang w:val="en-US"/>
+        </w:rPr>
+      </w:pPr>
+      <w:r>
+        <w:rPr>
+          <w:rFonts w:ascii="Consolas" w:eastAsia="Times New Roman" w:hAnsi="Consolas" w:cs="Times New Roman"/>
+          <w:color w:val="CCCCCC"/>
+          <w:sz w:val="21"/>
+          <w:szCs w:val="21"/>
+          <w:lang w:val="en-US"/>
         </w:rPr>
         <w:t xml:space="preserve">    </w:t>
       </w:r>
-      <w:proofErr w:type="gramStart"/>
       <w:r>
         <w:rPr>
           <w:rFonts w:ascii="Consolas" w:eastAsia="Times New Roman" w:hAnsi="Consolas" w:cs="Times New Roman"/>
           <w:color w:val="569CD6"/>
           <w:sz w:val="21"/>
           <w:szCs w:val="21"/>
+          <w:lang w:val="en-US"/>
         </w:rPr>
         <w:t>ports</w:t>
       </w:r>
@@ -13685,10 +13672,10 @@
           <w:color w:val="CCCCCC"/>
           <w:sz w:val="21"/>
           <w:szCs w:val="21"/>
+          <w:lang w:val="en-US"/>
         </w:rPr>
         <w:t>:</w:t>
       </w:r>
-      <w:proofErr w:type="gramEnd"/>
     </w:p>
     <w:p>
       <w:pPr>
@@ -13701,14 +13688,16 @@
           <w:color w:val="CCCCCC"/>
           <w:sz w:val="21"/>
           <w:szCs w:val="21"/>
-        </w:rPr>
-      </w:pPr>
-      <w:r>
-        <w:rPr>
-          <w:rFonts w:ascii="Consolas" w:eastAsia="Times New Roman" w:hAnsi="Consolas" w:cs="Times New Roman"/>
-          <w:color w:val="CCCCCC"/>
-          <w:sz w:val="21"/>
-          <w:szCs w:val="21"/>
+          <w:lang w:val="en-US"/>
+        </w:rPr>
+      </w:pPr>
+      <w:r>
+        <w:rPr>
+          <w:rFonts w:ascii="Consolas" w:eastAsia="Times New Roman" w:hAnsi="Consolas" w:cs="Times New Roman"/>
+          <w:color w:val="CCCCCC"/>
+          <w:sz w:val="21"/>
+          <w:szCs w:val="21"/>
+          <w:lang w:val="en-US"/>
         </w:rPr>
         <w:t xml:space="preserve">      - </w:t>
       </w:r>
@@ -13718,28 +13707,9 @@
           <w:color w:val="CE9178"/>
           <w:sz w:val="21"/>
           <w:szCs w:val="21"/>
-        </w:rPr>
-        <w:t>"</w:t>
-      </w:r>
-      <w:proofErr w:type="gramStart"/>
-      <w:r>
-        <w:rPr>
-          <w:rFonts w:ascii="Consolas" w:eastAsia="Times New Roman" w:hAnsi="Consolas" w:cs="Times New Roman"/>
-          <w:color w:val="CE9178"/>
-          <w:sz w:val="21"/>
-          <w:szCs w:val="21"/>
-        </w:rPr>
-        <w:t>5432:</w:t>
-      </w:r>
-      <w:proofErr w:type="gramEnd"/>
-      <w:r>
-        <w:rPr>
-          <w:rFonts w:ascii="Consolas" w:eastAsia="Times New Roman" w:hAnsi="Consolas" w:cs="Times New Roman"/>
-          <w:color w:val="CE9178"/>
-          <w:sz w:val="21"/>
-          <w:szCs w:val="21"/>
-        </w:rPr>
-        <w:t>5432"</w:t>
+          <w:lang w:val="en-US"/>
+        </w:rPr>
+        <w:t>"5432:5432"</w:t>
       </w:r>
     </w:p>
     <w:p>
@@ -13753,24 +13723,26 @@
           <w:color w:val="CCCCCC"/>
           <w:sz w:val="21"/>
           <w:szCs w:val="21"/>
-        </w:rPr>
-      </w:pPr>
-      <w:r>
-        <w:rPr>
-          <w:rFonts w:ascii="Consolas" w:eastAsia="Times New Roman" w:hAnsi="Consolas" w:cs="Times New Roman"/>
-          <w:color w:val="CCCCCC"/>
-          <w:sz w:val="21"/>
-          <w:szCs w:val="21"/>
+          <w:lang w:val="en-US"/>
+        </w:rPr>
+      </w:pPr>
+      <w:r>
+        <w:rPr>
+          <w:rFonts w:ascii="Consolas" w:eastAsia="Times New Roman" w:hAnsi="Consolas" w:cs="Times New Roman"/>
+          <w:color w:val="CCCCCC"/>
+          <w:sz w:val="21"/>
+          <w:szCs w:val="21"/>
+          <w:lang w:val="en-US"/>
         </w:rPr>
         <w:t xml:space="preserve">    </w:t>
       </w:r>
-      <w:proofErr w:type="gramStart"/>
       <w:r>
         <w:rPr>
           <w:rFonts w:ascii="Consolas" w:eastAsia="Times New Roman" w:hAnsi="Consolas" w:cs="Times New Roman"/>
           <w:color w:val="569CD6"/>
           <w:sz w:val="21"/>
           <w:szCs w:val="21"/>
+          <w:lang w:val="en-US"/>
         </w:rPr>
         <w:t>volumes</w:t>
       </w:r>
@@ -13780,10 +13752,10 @@
           <w:color w:val="CCCCCC"/>
           <w:sz w:val="21"/>
           <w:szCs w:val="21"/>
+          <w:lang w:val="en-US"/>
         </w:rPr>
         <w:t>:</w:t>
       </w:r>
-      <w:proofErr w:type="gramEnd"/>
     </w:p>
     <w:p>
       <w:pPr>
@@ -13796,56 +13768,28 @@
           <w:color w:val="CCCCCC"/>
           <w:sz w:val="21"/>
           <w:szCs w:val="21"/>
-        </w:rPr>
-      </w:pPr>
-      <w:r>
-        <w:rPr>
-          <w:rFonts w:ascii="Consolas" w:eastAsia="Times New Roman" w:hAnsi="Consolas" w:cs="Times New Roman"/>
-          <w:color w:val="CCCCCC"/>
-          <w:sz w:val="21"/>
-          <w:szCs w:val="21"/>
+          <w:lang w:val="en-US"/>
+        </w:rPr>
+      </w:pPr>
+      <w:r>
+        <w:rPr>
+          <w:rFonts w:ascii="Consolas" w:eastAsia="Times New Roman" w:hAnsi="Consolas" w:cs="Times New Roman"/>
+          <w:color w:val="CCCCCC"/>
+          <w:sz w:val="21"/>
+          <w:szCs w:val="21"/>
+          <w:lang w:val="en-US"/>
         </w:rPr>
         <w:t xml:space="preserve">      - </w:t>
       </w:r>
-      <w:proofErr w:type="spellStart"/>
       <w:r>
         <w:rPr>
           <w:rFonts w:ascii="Consolas" w:eastAsia="Times New Roman" w:hAnsi="Consolas" w:cs="Times New Roman"/>
           <w:color w:val="CE9178"/>
           <w:sz w:val="21"/>
           <w:szCs w:val="21"/>
-        </w:rPr>
-        <w:t>postgres_data</w:t>
-      </w:r>
-      <w:proofErr w:type="spellEnd"/>
-      <w:r>
-        <w:rPr>
-          <w:rFonts w:ascii="Consolas" w:eastAsia="Times New Roman" w:hAnsi="Consolas" w:cs="Times New Roman"/>
-          <w:color w:val="CE9178"/>
-          <w:sz w:val="21"/>
-          <w:szCs w:val="21"/>
-        </w:rPr>
-        <w:t>:/var/lib/</w:t>
-      </w:r>
-      <w:proofErr w:type="spellStart"/>
-      <w:r>
-        <w:rPr>
-          <w:rFonts w:ascii="Consolas" w:eastAsia="Times New Roman" w:hAnsi="Consolas" w:cs="Times New Roman"/>
-          <w:color w:val="CE9178"/>
-          <w:sz w:val="21"/>
-          <w:szCs w:val="21"/>
-        </w:rPr>
-        <w:t>postgresql</w:t>
-      </w:r>
-      <w:proofErr w:type="spellEnd"/>
-      <w:r>
-        <w:rPr>
-          <w:rFonts w:ascii="Consolas" w:eastAsia="Times New Roman" w:hAnsi="Consolas" w:cs="Times New Roman"/>
-          <w:color w:val="CE9178"/>
-          <w:sz w:val="21"/>
-          <w:szCs w:val="21"/>
-        </w:rPr>
-        <w:t>/data</w:t>
+          <w:lang w:val="en-US"/>
+        </w:rPr>
+        <w:t>postgres_data:/var/lib/postgresql/data</w:t>
       </w:r>
     </w:p>
     <w:p>
@@ -13859,24 +13803,26 @@
           <w:color w:val="CCCCCC"/>
           <w:sz w:val="21"/>
           <w:szCs w:val="21"/>
-        </w:rPr>
-      </w:pPr>
-      <w:r>
-        <w:rPr>
-          <w:rFonts w:ascii="Consolas" w:eastAsia="Times New Roman" w:hAnsi="Consolas" w:cs="Times New Roman"/>
-          <w:color w:val="CCCCCC"/>
-          <w:sz w:val="21"/>
-          <w:szCs w:val="21"/>
+          <w:lang w:val="en-US"/>
+        </w:rPr>
+      </w:pPr>
+      <w:r>
+        <w:rPr>
+          <w:rFonts w:ascii="Consolas" w:eastAsia="Times New Roman" w:hAnsi="Consolas" w:cs="Times New Roman"/>
+          <w:color w:val="CCCCCC"/>
+          <w:sz w:val="21"/>
+          <w:szCs w:val="21"/>
+          <w:lang w:val="en-US"/>
         </w:rPr>
         <w:t xml:space="preserve">    </w:t>
       </w:r>
-      <w:proofErr w:type="gramStart"/>
       <w:r>
         <w:rPr>
           <w:rFonts w:ascii="Consolas" w:eastAsia="Times New Roman" w:hAnsi="Consolas" w:cs="Times New Roman"/>
           <w:color w:val="569CD6"/>
           <w:sz w:val="21"/>
           <w:szCs w:val="21"/>
+          <w:lang w:val="en-US"/>
         </w:rPr>
         <w:t>networks</w:t>
       </w:r>
@@ -13886,10 +13832,10 @@
           <w:color w:val="CCCCCC"/>
           <w:sz w:val="21"/>
           <w:szCs w:val="21"/>
+          <w:lang w:val="en-US"/>
         </w:rPr>
         <w:t>:</w:t>
       </w:r>
-      <w:proofErr w:type="gramEnd"/>
     </w:p>
     <w:p>
       <w:pPr>
@@ -13902,28 +13848,29 @@
           <w:color w:val="CCCCCC"/>
           <w:sz w:val="21"/>
           <w:szCs w:val="21"/>
-        </w:rPr>
-      </w:pPr>
-      <w:r>
-        <w:rPr>
-          <w:rFonts w:ascii="Consolas" w:eastAsia="Times New Roman" w:hAnsi="Consolas" w:cs="Times New Roman"/>
-          <w:color w:val="CCCCCC"/>
-          <w:sz w:val="21"/>
-          <w:szCs w:val="21"/>
+          <w:lang w:val="en-US"/>
+        </w:rPr>
+      </w:pPr>
+      <w:r>
+        <w:rPr>
+          <w:rFonts w:ascii="Consolas" w:eastAsia="Times New Roman" w:hAnsi="Consolas" w:cs="Times New Roman"/>
+          <w:color w:val="CCCCCC"/>
+          <w:sz w:val="21"/>
+          <w:szCs w:val="21"/>
+          <w:lang w:val="en-US"/>
         </w:rPr>
         <w:t xml:space="preserve">      - </w:t>
       </w:r>
-      <w:proofErr w:type="spellStart"/>
       <w:r>
         <w:rPr>
           <w:rFonts w:ascii="Consolas" w:eastAsia="Times New Roman" w:hAnsi="Consolas" w:cs="Times New Roman"/>
           <w:color w:val="CE9178"/>
           <w:sz w:val="21"/>
           <w:szCs w:val="21"/>
+          <w:lang w:val="en-US"/>
         </w:rPr>
         <w:t>reseau_bdd_test_candidats</w:t>
       </w:r>
-      <w:proofErr w:type="spellEnd"/>
     </w:p>
     <w:p>
       <w:pPr>
@@ -13936,6 +13883,7 @@
           <w:color w:val="CCCCCC"/>
           <w:sz w:val="21"/>
           <w:szCs w:val="21"/>
+          <w:lang w:val="en-US"/>
         </w:rPr>
       </w:pPr>
     </w:p>
@@ -13959,6 +13907,7 @@
           <w:color w:val="CCCCCC"/>
           <w:sz w:val="21"/>
           <w:szCs w:val="21"/>
+          <w:lang w:val="en-US"/>
         </w:rPr>
         <w:t xml:space="preserve">  </w:t>
       </w:r>
@@ -16652,7 +16601,6 @@
           <w:color w:val="CCCCCC"/>
           <w:sz w:val="21"/>
           <w:szCs w:val="21"/>
-          <w:lang w:val="en-US"/>
         </w:rPr>
       </w:pPr>
       <w:r>
@@ -16661,7 +16609,6 @@
           <w:color w:val="569CD6"/>
           <w:sz w:val="21"/>
           <w:szCs w:val="21"/>
-          <w:lang w:val="en-US"/>
         </w:rPr>
         <w:t>volumes</w:t>
       </w:r>
@@ -16671,7 +16618,6 @@
           <w:color w:val="CCCCCC"/>
           <w:sz w:val="21"/>
           <w:szCs w:val="21"/>
-          <w:lang w:val="en-US"/>
         </w:rPr>
         <w:t>:</w:t>
       </w:r>
@@ -16687,38 +16633,32 @@
           <w:color w:val="CCCCCC"/>
           <w:sz w:val="21"/>
           <w:szCs w:val="21"/>
-          <w:lang w:val="en-US"/>
-        </w:rPr>
-      </w:pPr>
-      <w:r>
-        <w:rPr>
-          <w:rFonts w:ascii="Consolas" w:eastAsia="Times New Roman" w:hAnsi="Consolas" w:cs="Times New Roman"/>
-          <w:color w:val="CCCCCC"/>
-          <w:sz w:val="21"/>
-          <w:szCs w:val="21"/>
-          <w:lang w:val="en-US"/>
+        </w:rPr>
+      </w:pPr>
+      <w:r>
+        <w:rPr>
+          <w:rFonts w:ascii="Consolas" w:eastAsia="Times New Roman" w:hAnsi="Consolas" w:cs="Times New Roman"/>
+          <w:color w:val="CCCCCC"/>
+          <w:sz w:val="21"/>
+          <w:szCs w:val="21"/>
         </w:rPr>
         <w:t xml:space="preserve">  </w:t>
       </w:r>
-      <w:proofErr w:type="spellStart"/>
       <w:r>
         <w:rPr>
           <w:rFonts w:ascii="Consolas" w:eastAsia="Times New Roman" w:hAnsi="Consolas" w:cs="Times New Roman"/>
           <w:color w:val="569CD6"/>
           <w:sz w:val="21"/>
           <w:szCs w:val="21"/>
-          <w:lang w:val="en-US"/>
         </w:rPr>
         <w:t>postgres_data</w:t>
       </w:r>
-      <w:proofErr w:type="spellEnd"/>
-      <w:r>
-        <w:rPr>
-          <w:rFonts w:ascii="Consolas" w:eastAsia="Times New Roman" w:hAnsi="Consolas" w:cs="Times New Roman"/>
-          <w:color w:val="CCCCCC"/>
-          <w:sz w:val="21"/>
-          <w:szCs w:val="21"/>
-          <w:lang w:val="en-US"/>
+      <w:r>
+        <w:rPr>
+          <w:rFonts w:ascii="Consolas" w:eastAsia="Times New Roman" w:hAnsi="Consolas" w:cs="Times New Roman"/>
+          <w:color w:val="CCCCCC"/>
+          <w:sz w:val="21"/>
+          <w:szCs w:val="21"/>
         </w:rPr>
         <w:t>:</w:t>
       </w:r>
@@ -16734,7 +16674,6 @@
           <w:color w:val="CCCCCC"/>
           <w:sz w:val="21"/>
           <w:szCs w:val="21"/>
-          <w:lang w:val="en-US"/>
         </w:rPr>
       </w:pPr>
     </w:p>
@@ -17389,7 +17328,7 @@
         <w:noProof/>
       </w:rPr>
       <w:drawing>
-        <wp:anchor distT="0" distB="0" distL="114300" distR="114300" simplePos="0" relativeHeight="251658240" behindDoc="0" locked="0" layoutInCell="1" allowOverlap="1" wp14:anchorId="381BA5CF">
+        <wp:anchor distT="0" distB="0" distL="114300" distR="114300" simplePos="0" relativeHeight="251658240" behindDoc="0" locked="0" layoutInCell="1" allowOverlap="1" wp14:anchorId="37F06CB2">
           <wp:simplePos x="0" y="0"/>
           <wp:positionH relativeFrom="margin">
             <wp:align>left</wp:align>
@@ -19245,11 +19184,13 @@
     <w:rsid w:val="001E6A9E"/>
     <w:rsid w:val="00321EC8"/>
     <w:rsid w:val="003E49AC"/>
+    <w:rsid w:val="005C472D"/>
     <w:rsid w:val="005D02A8"/>
     <w:rsid w:val="0066366F"/>
     <w:rsid w:val="00781356"/>
     <w:rsid w:val="00A06180"/>
     <w:rsid w:val="00AF36DC"/>
+    <w:rsid w:val="00C132D7"/>
     <w:rsid w:val="00C42BD0"/>
     <w:rsid w:val="00E321F9"/>
     <w:rsid w:val="00E3278A"/>

</xml_diff>